<commit_message>
add formatting and conditional publishing
</commit_message>
<xml_diff>
--- a/docs/portfolio.docx
+++ b/docs/portfolio.docx
@@ -15,65 +15,7 @@
         <w:pStyle w:val="FirstParagraph"/>
       </w:pPr>
       <w:r>
-        <w:t xml:space="preserve">::: {.content-visble when-format=</w:t>
-      </w:r>
-      <w:r>
-        <w:t xml:space="preserve">“</w:t>
-      </w:r>
-      <w:r>
-        <w:t xml:space="preserve">pdf</w:t>
-      </w:r>
-      <w:r>
-        <w:t xml:space="preserve">”</w:t>
-      </w:r>
-      <w:r>
-        <w:t xml:space="preserve">,</w:t>
-      </w:r>
-      <w:r>
-        <w:t xml:space="preserve"> </w:t>
-      </w:r>
-      <w:r>
-        <w:t xml:space="preserve">“</w:t>
-      </w:r>
-      <w:r>
-        <w:t xml:space="preserve">pptx</w:t>
-      </w:r>
-      <w:r>
-        <w:t xml:space="preserve">”</w:t>
-      </w:r>
-      <w:r>
-        <w:t xml:space="preserve">,</w:t>
-      </w:r>
-      <w:r>
-        <w:t xml:space="preserve"> </w:t>
-      </w:r>
-      <w:r>
-        <w:t xml:space="preserve">“</w:t>
-      </w:r>
-      <w:r>
-        <w:t xml:space="preserve">docx</w:t>
-      </w:r>
-      <w:r>
-        <w:t xml:space="preserve">”</w:t>
-      </w:r>
-      <w:r>
-        <w:t xml:space="preserve">}</w:t>
-      </w:r>
-    </w:p>
-    <w:p>
-      <w:pPr>
-        <w:pStyle w:val="BodyText"/>
-      </w:pPr>
-      <w:r>
         <w:t xml:space="preserve">Links to Viktoria’s portfolio pieces are only available in the html output.</w:t>
-      </w:r>
-    </w:p>
-    <w:p>
-      <w:pPr>
-        <w:pStyle w:val="BodyText"/>
-      </w:pPr>
-      <w:r>
-        <w:t xml:space="preserve">:::</w:t>
       </w:r>
     </w:p>
     <w:sectPr/>

</xml_diff>